<commit_message>
Lab 5 full completed
</commit_message>
<xml_diff>
--- a/KMZI_Lab5/Отчет КМЗИ 5.docx
+++ b/KMZI_Lab5/Отчет КМЗИ 5.docx
@@ -738,19 +738,7 @@
         <w:rPr>
           <w:lang w:val="ru-RU" w:eastAsia="ru-RU"/>
         </w:rPr>
-        <w:t xml:space="preserve"> Т</w:t>
-      </w:r>
-      <w:r>
-        <w:rPr>
-          <w:lang w:val="ru-RU" w:eastAsia="ru-RU"/>
-        </w:rPr>
-        <w:t>екст</w:t>
-      </w:r>
-      <w:r>
-        <w:rPr>
-          <w:lang w:val="ru-RU" w:eastAsia="ru-RU"/>
-        </w:rPr>
-        <w:t xml:space="preserve">, зашифрованный </w:t>
+        <w:t xml:space="preserve"> Текст, зашифрованный </w:t>
       </w:r>
       <w:r>
         <w:rPr>
@@ -933,19 +921,7 @@
         <w:rPr>
           <w:lang w:val="ru-RU" w:eastAsia="ru-RU"/>
         </w:rPr>
-        <w:t xml:space="preserve">Функция </w:t>
-      </w:r>
-      <w:r>
-        <w:rPr>
-          <w:lang w:val="ru-RU" w:eastAsia="ru-RU"/>
-        </w:rPr>
-        <w:t>расши</w:t>
-      </w:r>
-      <w:r>
-        <w:rPr>
-          <w:lang w:val="ru-RU" w:eastAsia="ru-RU"/>
-        </w:rPr>
-        <w:t xml:space="preserve">фрования </w:t>
+        <w:t xml:space="preserve">Функция расшифрования </w:t>
       </w:r>
       <w:r>
         <w:rPr>
@@ -983,15 +959,7 @@
         <w:rPr>
           <w:lang w:val="ru-RU" w:eastAsia="ru-RU"/>
         </w:rPr>
-        <w:t>открытому тексту, что свидетельствует о том, что алгоритм зашифрования и р</w:t>
-      </w:r>
-      <w:bookmarkStart w:id="0" w:name="_GoBack"/>
-      <w:bookmarkEnd w:id="0"/>
-      <w:r>
-        <w:rPr>
-          <w:lang w:val="ru-RU" w:eastAsia="ru-RU"/>
-        </w:rPr>
-        <w:t>асшифрования работает корректно.</w:t>
+        <w:t>открытому тексту, что свидетельствует о том, что алгоритм зашифрования и расшифрования работает корректно.</w:t>
       </w:r>
     </w:p>
     <w:p>
@@ -1080,19 +1048,7 @@
         <w:rPr>
           <w:lang w:val="ru-RU" w:eastAsia="ru-RU"/>
         </w:rPr>
-        <w:t xml:space="preserve"> Текст, </w:t>
-      </w:r>
-      <w:r>
-        <w:rPr>
-          <w:lang w:val="ru-RU" w:eastAsia="ru-RU"/>
-        </w:rPr>
-        <w:t>рас</w:t>
-      </w:r>
-      <w:r>
-        <w:rPr>
-          <w:lang w:val="ru-RU" w:eastAsia="ru-RU"/>
-        </w:rPr>
-        <w:t xml:space="preserve">шифрованный </w:t>
+        <w:t xml:space="preserve"> Текст, расшифрованный </w:t>
       </w:r>
       <w:r>
         <w:rPr>
@@ -1106,13 +1062,6 @@
         </w:rPr>
         <w:t>ым шифром</w:t>
       </w:r>
-    </w:p>
-    <w:p>
-      <w:pPr>
-        <w:rPr>
-          <w:lang w:val="ru-RU" w:eastAsia="ru-RU"/>
-        </w:rPr>
-      </w:pPr>
     </w:p>
     <w:p>
       <w:pPr>
@@ -1130,7 +1079,149 @@
         <w:rPr>
           <w:lang w:val="ru-RU" w:eastAsia="ru-RU"/>
         </w:rPr>
+        <w:lastRenderedPageBreak/>
         <w:t>Шифр множественной перестановки</w:t>
+      </w:r>
+    </w:p>
+    <w:p>
+      <w:pPr>
+        <w:spacing w:after="0"/>
+        <w:rPr>
+          <w:lang w:eastAsia="ru-RU"/>
+        </w:rPr>
+      </w:pPr>
+      <w:r>
+        <w:rPr>
+          <w:lang w:val="ru-RU" w:eastAsia="ru-RU"/>
+        </w:rPr>
+        <w:t>Для начала, рассмотрим шифр вертикальной перестановки.</w:t>
+      </w:r>
+      <w:r>
+        <w:rPr>
+          <w:lang w:val="ru-RU" w:eastAsia="ru-RU"/>
+        </w:rPr>
+        <w:t xml:space="preserve"> </w:t>
+      </w:r>
+      <w:r>
+        <w:rPr>
+          <w:lang w:eastAsia="ru-RU"/>
+        </w:rPr>
+        <w:t xml:space="preserve">К особенностям вертикального шифра можно отнести следующие: </w:t>
+      </w:r>
+    </w:p>
+    <w:p>
+      <w:pPr>
+        <w:pStyle w:val="a9"/>
+        <w:numPr>
+          <w:ilvl w:val="0"/>
+          <w:numId w:val="8"/>
+        </w:numPr>
+        <w:spacing w:after="0"/>
+        <w:rPr>
+          <w:lang w:eastAsia="ru-RU"/>
+        </w:rPr>
+      </w:pPr>
+      <w:r>
+        <w:rPr>
+          <w:lang w:eastAsia="ru-RU"/>
+        </w:rPr>
+        <w:t xml:space="preserve">количество столбцов в таблице определяется длиной ключа; </w:t>
+      </w:r>
+    </w:p>
+    <w:p>
+      <w:pPr>
+        <w:pStyle w:val="a9"/>
+        <w:numPr>
+          <w:ilvl w:val="0"/>
+          <w:numId w:val="8"/>
+        </w:numPr>
+        <w:spacing w:after="0"/>
+        <w:rPr>
+          <w:lang w:eastAsia="ru-RU"/>
+        </w:rPr>
+      </w:pPr>
+      <w:r>
+        <w:rPr>
+          <w:lang w:eastAsia="ru-RU"/>
+        </w:rPr>
+        <w:t>маршрут вписывания:</w:t>
+      </w:r>
+      <w:r>
+        <w:rPr>
+          <w:lang w:val="ru-RU" w:eastAsia="ru-RU"/>
+        </w:rPr>
+        <w:t xml:space="preserve"> слева</w:t>
+      </w:r>
+      <w:r>
+        <w:rPr>
+          <w:lang w:eastAsia="ru-RU"/>
+        </w:rPr>
+        <w:t xml:space="preserve"> направо, сверху вниз; </w:t>
+      </w:r>
+    </w:p>
+    <w:p>
+      <w:pPr>
+        <w:pStyle w:val="a9"/>
+        <w:numPr>
+          <w:ilvl w:val="0"/>
+          <w:numId w:val="8"/>
+        </w:numPr>
+        <w:spacing w:after="0"/>
+        <w:rPr>
+          <w:lang w:eastAsia="ru-RU"/>
+        </w:rPr>
+      </w:pPr>
+      <w:r>
+        <w:rPr>
+          <w:lang w:eastAsia="ru-RU"/>
+        </w:rPr>
+        <w:t xml:space="preserve">шифрограмма выписывается по столбцам в соответствии с их нумерацией (ключом). </w:t>
+      </w:r>
+    </w:p>
+    <w:p>
+      <w:pPr>
+        <w:spacing w:after="0"/>
+        <w:rPr>
+          <w:lang w:eastAsia="ru-RU"/>
+        </w:rPr>
+      </w:pPr>
+      <w:r>
+        <w:rPr>
+          <w:lang w:eastAsia="ru-RU"/>
+        </w:rPr>
+        <w:t xml:space="preserve">Ключ </w:t>
+      </w:r>
+      <w:r>
+        <w:rPr>
+          <w:lang w:val="ru-RU" w:eastAsia="ru-RU"/>
+        </w:rPr>
+        <w:t xml:space="preserve">задается </w:t>
+      </w:r>
+      <w:r>
+        <w:rPr>
+          <w:lang w:eastAsia="ru-RU"/>
+        </w:rPr>
+        <w:t>в виде текста. Лексикографическое местоположение символов в ключевом выражении определяет порядок считывания столбцов.</w:t>
+      </w:r>
+    </w:p>
+    <w:p>
+      <w:pPr>
+        <w:spacing w:after="0"/>
+        <w:rPr>
+          <w:lang w:val="ru-RU" w:eastAsia="ru-RU"/>
+        </w:rPr>
+      </w:pPr>
+      <w:r>
+        <w:rPr>
+          <w:lang w:val="ru-RU" w:eastAsia="ru-RU"/>
+        </w:rPr>
+        <w:t xml:space="preserve">Шифр множественной перестановки является усовершенствованным вариантом шифра вертикальной перестановки. В нём производится не только перестановка по строкам, но и по столбцам. </w:t>
+      </w:r>
+      <w:r>
+        <w:rPr>
+          <w:lang w:val="ru-RU" w:eastAsia="ru-RU"/>
+        </w:rPr>
+        <w:t xml:space="preserve">То есть, производится минимум двукратная перестановка символов исходного текста. </w:t>
       </w:r>
     </w:p>
     <w:p>
@@ -1154,6 +1245,272 @@
     </w:p>
     <w:p>
       <w:pPr>
+        <w:spacing w:after="0"/>
+        <w:rPr>
+          <w:lang w:val="ru-RU" w:eastAsia="ru-RU"/>
+        </w:rPr>
+      </w:pPr>
+      <w:r>
+        <w:rPr>
+          <w:lang w:val="ru-RU" w:eastAsia="ru-RU"/>
+        </w:rPr>
+        <w:t xml:space="preserve">Для зашифрования необходима следующая информация: два ключевых слова, а также количество строк и столбцов в таблице, в которую будет вписано исходное сообщение, которое также должно быть больше или равно длине исходного сообщения. </w:t>
+      </w:r>
+      <w:r>
+        <w:rPr>
+          <w:lang w:val="ru-RU" w:eastAsia="ru-RU"/>
+        </w:rPr>
+        <w:t xml:space="preserve">В случае, когда ключевые слова слишком короткие, они циклически повторяются. </w:t>
+      </w:r>
+      <w:r>
+        <w:rPr>
+          <w:lang w:val="ru-RU" w:eastAsia="ru-RU"/>
+        </w:rPr>
+        <w:t xml:space="preserve">Далее записываются индексы строк и столбцов в соответствии с порядком символов в алфавите, после выполняется перестановка строк и </w:t>
+      </w:r>
+      <w:r>
+        <w:rPr>
+          <w:lang w:val="ru-RU" w:eastAsia="ru-RU"/>
+        </w:rPr>
+        <w:t xml:space="preserve">далее </w:t>
+      </w:r>
+      <w:r>
+        <w:rPr>
+          <w:lang w:val="ru-RU" w:eastAsia="ru-RU"/>
+        </w:rPr>
+        <w:t>столбцов</w:t>
+      </w:r>
+      <w:r>
+        <w:rPr>
+          <w:lang w:val="ru-RU" w:eastAsia="ru-RU"/>
+        </w:rPr>
+        <w:t>.</w:t>
+      </w:r>
+      <w:r>
+        <w:rPr>
+          <w:lang w:val="ru-RU" w:eastAsia="ru-RU"/>
+        </w:rPr>
+        <w:t xml:space="preserve"> Функция, выполняющая зашифрование шифром множественной подстановки представлена на рисунке 2.1.</w:t>
+      </w:r>
+    </w:p>
+    <w:p>
+      <w:pPr>
+        <w:spacing w:before="280" w:after="280"/>
+        <w:ind w:firstLine="0"/>
+        <w:jc w:val="center"/>
+        <w:rPr>
+          <w:lang w:val="ru-RU" w:eastAsia="ru-RU"/>
+        </w:rPr>
+      </w:pPr>
+      <w:r>
+        <w:rPr>
+          <w:noProof/>
+        </w:rPr>
+        <w:drawing>
+          <wp:inline distT="0" distB="0" distL="0" distR="0" wp14:anchorId="7FC8F057" wp14:editId="4777E289">
+            <wp:extent cx="5510470" cy="3027077"/>
+            <wp:effectExtent l="19050" t="19050" r="14605" b="20955"/>
+            <wp:docPr id="22" name="Рисунок 22"/>
+            <wp:cNvGraphicFramePr>
+              <a:graphicFrameLocks xmlns:a="http://schemas.openxmlformats.org/drawingml/2006/main" noChangeAspect="1"/>
+            </wp:cNvGraphicFramePr>
+            <a:graphic xmlns:a="http://schemas.openxmlformats.org/drawingml/2006/main">
+              <a:graphicData uri="http://schemas.openxmlformats.org/drawingml/2006/picture">
+                <pic:pic xmlns:pic="http://schemas.openxmlformats.org/drawingml/2006/picture">
+                  <pic:nvPicPr>
+                    <pic:cNvPr id="1" name=""/>
+                    <pic:cNvPicPr/>
+                  </pic:nvPicPr>
+                  <pic:blipFill>
+                    <a:blip r:embed="rId13"/>
+                    <a:stretch>
+                      <a:fillRect/>
+                    </a:stretch>
+                  </pic:blipFill>
+                  <pic:spPr>
+                    <a:xfrm>
+                      <a:off x="0" y="0"/>
+                      <a:ext cx="5595219" cy="3073632"/>
+                    </a:xfrm>
+                    <a:prstGeom prst="rect">
+                      <a:avLst/>
+                    </a:prstGeom>
+                    <a:ln w="12700">
+                      <a:solidFill>
+                        <a:schemeClr val="tx1"/>
+                      </a:solidFill>
+                    </a:ln>
+                  </pic:spPr>
+                </pic:pic>
+              </a:graphicData>
+            </a:graphic>
+          </wp:inline>
+        </w:drawing>
+      </w:r>
+    </w:p>
+    <w:p>
+      <w:pPr>
+        <w:spacing w:before="280" w:after="280"/>
+        <w:ind w:firstLine="0"/>
+        <w:jc w:val="center"/>
+        <w:rPr>
+          <w:lang w:val="ru-RU" w:eastAsia="ru-RU"/>
+        </w:rPr>
+      </w:pPr>
+      <w:r>
+        <w:rPr>
+          <w:lang w:val="ru-RU" w:eastAsia="ru-RU"/>
+        </w:rPr>
+        <w:t xml:space="preserve">Рисунок </w:t>
+      </w:r>
+      <w:r>
+        <w:rPr>
+          <w:lang w:val="ru-RU" w:eastAsia="ru-RU"/>
+        </w:rPr>
+        <w:t>2.1</w:t>
+      </w:r>
+      <w:r>
+        <w:rPr>
+          <w:lang w:val="ru-RU" w:eastAsia="ru-RU"/>
+        </w:rPr>
+        <w:t xml:space="preserve"> – </w:t>
+      </w:r>
+      <w:r>
+        <w:rPr>
+          <w:lang w:val="ru-RU" w:eastAsia="ru-RU"/>
+        </w:rPr>
+        <w:t xml:space="preserve">Функция </w:t>
+      </w:r>
+      <w:r>
+        <w:rPr>
+          <w:lang w:val="ru-RU" w:eastAsia="ru-RU"/>
+        </w:rPr>
+        <w:t>зашифровани</w:t>
+      </w:r>
+      <w:r>
+        <w:rPr>
+          <w:lang w:val="ru-RU" w:eastAsia="ru-RU"/>
+        </w:rPr>
+        <w:t>я</w:t>
+      </w:r>
+      <w:r>
+        <w:rPr>
+          <w:lang w:val="ru-RU" w:eastAsia="ru-RU"/>
+        </w:rPr>
+        <w:t xml:space="preserve"> шифром множественной подстановки</w:t>
+      </w:r>
+    </w:p>
+    <w:p>
+      <w:pPr>
+        <w:rPr>
+          <w:lang w:val="ru-RU" w:eastAsia="ru-RU"/>
+        </w:rPr>
+      </w:pPr>
+      <w:r>
+        <w:rPr>
+          <w:lang w:val="ru-RU" w:eastAsia="ru-RU"/>
+        </w:rPr>
+        <w:lastRenderedPageBreak/>
+        <w:t xml:space="preserve">Результатом выполнения функции является </w:t>
+      </w:r>
+      <w:r>
+        <w:rPr>
+          <w:lang w:val="ru-RU" w:eastAsia="ru-RU"/>
+        </w:rPr>
+        <w:t>зашифрованный текст, представленный на рисунке 2.2.</w:t>
+      </w:r>
+    </w:p>
+    <w:p>
+      <w:pPr>
+        <w:spacing w:before="280"/>
+        <w:ind w:firstLine="0"/>
+        <w:jc w:val="center"/>
+        <w:rPr>
+          <w:lang w:val="ru-RU" w:eastAsia="ru-RU"/>
+        </w:rPr>
+      </w:pPr>
+      <w:r>
+        <w:rPr>
+          <w:noProof/>
+        </w:rPr>
+        <w:drawing>
+          <wp:inline distT="0" distB="0" distL="0" distR="0" wp14:anchorId="2296ECFD" wp14:editId="1D1D84C8">
+            <wp:extent cx="5057374" cy="3184713"/>
+            <wp:effectExtent l="19050" t="19050" r="10160" b="15875"/>
+            <wp:docPr id="23" name="Рисунок 23"/>
+            <wp:cNvGraphicFramePr>
+              <a:graphicFrameLocks xmlns:a="http://schemas.openxmlformats.org/drawingml/2006/main" noChangeAspect="1"/>
+            </wp:cNvGraphicFramePr>
+            <a:graphic xmlns:a="http://schemas.openxmlformats.org/drawingml/2006/main">
+              <a:graphicData uri="http://schemas.openxmlformats.org/drawingml/2006/picture">
+                <pic:pic xmlns:pic="http://schemas.openxmlformats.org/drawingml/2006/picture">
+                  <pic:nvPicPr>
+                    <pic:cNvPr id="1" name=""/>
+                    <pic:cNvPicPr/>
+                  </pic:nvPicPr>
+                  <pic:blipFill>
+                    <a:blip r:embed="rId14"/>
+                    <a:stretch>
+                      <a:fillRect/>
+                    </a:stretch>
+                  </pic:blipFill>
+                  <pic:spPr>
+                    <a:xfrm>
+                      <a:off x="0" y="0"/>
+                      <a:ext cx="5091167" cy="3205993"/>
+                    </a:xfrm>
+                    <a:prstGeom prst="rect">
+                      <a:avLst/>
+                    </a:prstGeom>
+                    <a:ln w="12700">
+                      <a:solidFill>
+                        <a:schemeClr val="tx1"/>
+                      </a:solidFill>
+                    </a:ln>
+                  </pic:spPr>
+                </pic:pic>
+              </a:graphicData>
+            </a:graphic>
+          </wp:inline>
+        </w:drawing>
+      </w:r>
+    </w:p>
+    <w:p>
+      <w:pPr>
+        <w:spacing w:before="280" w:after="280"/>
+        <w:ind w:firstLine="0"/>
+        <w:jc w:val="center"/>
+        <w:rPr>
+          <w:lang w:val="ru-RU" w:eastAsia="ru-RU"/>
+        </w:rPr>
+      </w:pPr>
+      <w:r>
+        <w:rPr>
+          <w:lang w:val="ru-RU" w:eastAsia="ru-RU"/>
+        </w:rPr>
+        <w:t xml:space="preserve">Рисунок </w:t>
+      </w:r>
+      <w:r>
+        <w:rPr>
+          <w:lang w:val="ru-RU" w:eastAsia="ru-RU"/>
+        </w:rPr>
+        <w:t>2.2</w:t>
+      </w:r>
+      <w:r>
+        <w:rPr>
+          <w:lang w:val="ru-RU" w:eastAsia="ru-RU"/>
+        </w:rPr>
+        <w:t xml:space="preserve"> –</w:t>
+      </w:r>
+      <w:r>
+        <w:rPr>
+          <w:lang w:val="ru-RU" w:eastAsia="ru-RU"/>
+        </w:rPr>
+        <w:t xml:space="preserve"> Текст, зашифрованный множественным шифром</w:t>
+      </w:r>
+    </w:p>
+    <w:p>
+      <w:pPr>
         <w:pStyle w:val="1"/>
         <w:numPr>
           <w:ilvl w:val="0"/>
@@ -1173,6 +1530,192 @@
     </w:p>
     <w:p>
       <w:pPr>
+        <w:rPr>
+          <w:lang w:val="ru-RU" w:eastAsia="ru-RU"/>
+        </w:rPr>
+      </w:pPr>
+      <w:r>
+        <w:rPr>
+          <w:lang w:val="ru-RU" w:eastAsia="ru-RU"/>
+        </w:rPr>
+        <w:t xml:space="preserve">Для расшифрования текста, зашифрованного </w:t>
+      </w:r>
+      <w:r>
+        <w:rPr>
+          <w:lang w:val="ru-RU" w:eastAsia="ru-RU"/>
+        </w:rPr>
+        <w:t>шифром множественной подстановки</w:t>
+      </w:r>
+      <w:r>
+        <w:rPr>
+          <w:lang w:val="ru-RU" w:eastAsia="ru-RU"/>
+        </w:rPr>
+        <w:t xml:space="preserve">, необходимо выполнить те же действия в обратном порядке. </w:t>
+      </w:r>
+      <w:r>
+        <w:rPr>
+          <w:lang w:val="ru-RU" w:eastAsia="ru-RU"/>
+        </w:rPr>
+        <w:t>Н</w:t>
+      </w:r>
+      <w:r>
+        <w:rPr>
+          <w:lang w:val="ru-RU" w:eastAsia="ru-RU"/>
+        </w:rPr>
+        <w:t>еобходимо</w:t>
+      </w:r>
+      <w:r>
+        <w:rPr>
+          <w:lang w:val="ru-RU" w:eastAsia="ru-RU"/>
+        </w:rPr>
+        <w:t xml:space="preserve"> знать</w:t>
+      </w:r>
+      <w:r>
+        <w:rPr>
+          <w:lang w:val="ru-RU" w:eastAsia="ru-RU"/>
+        </w:rPr>
+        <w:t xml:space="preserve"> </w:t>
+      </w:r>
+      <w:r>
+        <w:rPr>
+          <w:lang w:val="ru-RU" w:eastAsia="ru-RU"/>
+        </w:rPr>
+        <w:t>ключевые слова</w:t>
+      </w:r>
+      <w:r>
+        <w:rPr>
+          <w:lang w:val="ru-RU" w:eastAsia="ru-RU"/>
+        </w:rPr>
+        <w:t xml:space="preserve"> и сам зашифрованный текст. Ключевые слова по аналогичному алгоритму повторяются циклически. </w:t>
+      </w:r>
+      <w:r>
+        <w:rPr>
+          <w:lang w:val="ru-RU" w:eastAsia="ru-RU"/>
+        </w:rPr>
+        <w:t>Функция, реализующая расшифрование текста, представлена на рисунке 2.3.</w:t>
+      </w:r>
+    </w:p>
+    <w:p>
+      <w:pPr>
+        <w:spacing w:before="280" w:after="280"/>
+        <w:ind w:firstLine="0"/>
+        <w:jc w:val="center"/>
+        <w:rPr>
+          <w:lang w:val="ru-RU" w:eastAsia="ru-RU"/>
+        </w:rPr>
+      </w:pPr>
+      <w:r>
+        <w:rPr>
+          <w:noProof/>
+        </w:rPr>
+        <w:drawing>
+          <wp:inline distT="0" distB="0" distL="0" distR="0" wp14:anchorId="7C03BC9D" wp14:editId="3A116319">
+            <wp:extent cx="5183495" cy="2661285"/>
+            <wp:effectExtent l="19050" t="19050" r="17780" b="24765"/>
+            <wp:docPr id="24" name="Рисунок 24"/>
+            <wp:cNvGraphicFramePr>
+              <a:graphicFrameLocks xmlns:a="http://schemas.openxmlformats.org/drawingml/2006/main" noChangeAspect="1"/>
+            </wp:cNvGraphicFramePr>
+            <a:graphic xmlns:a="http://schemas.openxmlformats.org/drawingml/2006/main">
+              <a:graphicData uri="http://schemas.openxmlformats.org/drawingml/2006/picture">
+                <pic:pic xmlns:pic="http://schemas.openxmlformats.org/drawingml/2006/picture">
+                  <pic:nvPicPr>
+                    <pic:cNvPr id="1" name=""/>
+                    <pic:cNvPicPr/>
+                  </pic:nvPicPr>
+                  <pic:blipFill>
+                    <a:blip r:embed="rId15"/>
+                    <a:stretch>
+                      <a:fillRect/>
+                    </a:stretch>
+                  </pic:blipFill>
+                  <pic:spPr>
+                    <a:xfrm>
+                      <a:off x="0" y="0"/>
+                      <a:ext cx="5239753" cy="2690169"/>
+                    </a:xfrm>
+                    <a:prstGeom prst="rect">
+                      <a:avLst/>
+                    </a:prstGeom>
+                    <a:ln w="12700">
+                      <a:solidFill>
+                        <a:schemeClr val="tx1"/>
+                      </a:solidFill>
+                    </a:ln>
+                  </pic:spPr>
+                </pic:pic>
+              </a:graphicData>
+            </a:graphic>
+          </wp:inline>
+        </w:drawing>
+      </w:r>
+    </w:p>
+    <w:p>
+      <w:pPr>
+        <w:spacing w:before="280" w:after="280"/>
+        <w:ind w:firstLine="0"/>
+        <w:jc w:val="center"/>
+        <w:rPr>
+          <w:lang w:val="ru-RU" w:eastAsia="ru-RU"/>
+        </w:rPr>
+      </w:pPr>
+      <w:r>
+        <w:rPr>
+          <w:lang w:val="ru-RU" w:eastAsia="ru-RU"/>
+        </w:rPr>
+        <w:t xml:space="preserve">Рисунок </w:t>
+      </w:r>
+      <w:r>
+        <w:rPr>
+          <w:lang w:val="ru-RU" w:eastAsia="ru-RU"/>
+        </w:rPr>
+        <w:t>2.3</w:t>
+      </w:r>
+      <w:r>
+        <w:rPr>
+          <w:lang w:val="ru-RU" w:eastAsia="ru-RU"/>
+        </w:rPr>
+        <w:t xml:space="preserve"> – </w:t>
+      </w:r>
+      <w:r>
+        <w:rPr>
+          <w:lang w:val="ru-RU" w:eastAsia="ru-RU"/>
+        </w:rPr>
+        <w:t>Функция рас</w:t>
+      </w:r>
+      <w:r>
+        <w:rPr>
+          <w:lang w:val="ru-RU" w:eastAsia="ru-RU"/>
+        </w:rPr>
+        <w:t>шифровани</w:t>
+      </w:r>
+      <w:r>
+        <w:rPr>
+          <w:lang w:val="ru-RU" w:eastAsia="ru-RU"/>
+        </w:rPr>
+        <w:t>я</w:t>
+      </w:r>
+      <w:r>
+        <w:rPr>
+          <w:lang w:val="ru-RU" w:eastAsia="ru-RU"/>
+        </w:rPr>
+        <w:t xml:space="preserve"> шифр</w:t>
+      </w:r>
+      <w:r>
+        <w:rPr>
+          <w:lang w:val="ru-RU" w:eastAsia="ru-RU"/>
+        </w:rPr>
+        <w:t>а</w:t>
+      </w:r>
+      <w:r>
+        <w:rPr>
+          <w:lang w:val="ru-RU" w:eastAsia="ru-RU"/>
+        </w:rPr>
+        <w:t xml:space="preserve"> множественной подстановки</w:t>
+      </w:r>
+    </w:p>
+    <w:p>
+      <w:pPr>
         <w:pStyle w:val="1"/>
         <w:numPr>
           <w:ilvl w:val="0"/>
@@ -1187,7 +1730,226 @@
         <w:rPr>
           <w:lang w:val="ru-RU" w:eastAsia="ru-RU"/>
         </w:rPr>
+        <w:lastRenderedPageBreak/>
         <w:t>Гистограммы частот появления символов</w:t>
+      </w:r>
+    </w:p>
+    <w:p>
+      <w:pPr>
+        <w:spacing w:after="0"/>
+        <w:rPr>
+          <w:lang w:val="ru-RU" w:eastAsia="ru-RU"/>
+        </w:rPr>
+      </w:pPr>
+      <w:r>
+        <w:rPr>
+          <w:lang w:val="ru-RU" w:eastAsia="ru-RU"/>
+        </w:rPr>
+        <w:t>Для определения криптостойкости построим гистограммы частот появления символов в открытом тексте и текстах, зашифрованных моноалфавитным подстановочным шифром и таблицей Трисемуса.</w:t>
+      </w:r>
+    </w:p>
+    <w:p>
+      <w:pPr>
+        <w:spacing w:after="0"/>
+        <w:rPr>
+          <w:lang w:val="ru-RU" w:eastAsia="ru-RU"/>
+        </w:rPr>
+      </w:pPr>
+      <w:r>
+        <w:rPr>
+          <w:lang w:val="ru-RU" w:eastAsia="ru-RU"/>
+        </w:rPr>
+        <w:t>Для вычисления количества появлений символов в тексте используется функция, представленной на рисунке 3.1.</w:t>
+      </w:r>
+    </w:p>
+    <w:p>
+      <w:pPr>
+        <w:spacing w:before="280" w:after="280"/>
+        <w:ind w:firstLine="0"/>
+        <w:jc w:val="center"/>
+        <w:rPr>
+          <w:lang w:val="ru-RU" w:eastAsia="ru-RU"/>
+        </w:rPr>
+      </w:pPr>
+      <w:r>
+        <w:rPr>
+          <w:noProof/>
+          <w:lang w:eastAsia="ru-RU"/>
+        </w:rPr>
+        <w:drawing>
+          <wp:inline distT="0" distB="0" distL="0" distR="0" wp14:anchorId="5705112D" wp14:editId="1D260B54">
+            <wp:extent cx="3815160" cy="1521578"/>
+            <wp:effectExtent l="19050" t="19050" r="13970" b="21590"/>
+            <wp:docPr id="16" name="Рисунок 16"/>
+            <wp:cNvGraphicFramePr>
+              <a:graphicFrameLocks xmlns:a="http://schemas.openxmlformats.org/drawingml/2006/main" noChangeAspect="1"/>
+            </wp:cNvGraphicFramePr>
+            <a:graphic xmlns:a="http://schemas.openxmlformats.org/drawingml/2006/main">
+              <a:graphicData uri="http://schemas.openxmlformats.org/drawingml/2006/picture">
+                <pic:pic xmlns:pic="http://schemas.openxmlformats.org/drawingml/2006/picture">
+                  <pic:nvPicPr>
+                    <pic:cNvPr id="1" name=""/>
+                    <pic:cNvPicPr/>
+                  </pic:nvPicPr>
+                  <pic:blipFill>
+                    <a:blip r:embed="rId16"/>
+                    <a:stretch>
+                      <a:fillRect/>
+                    </a:stretch>
+                  </pic:blipFill>
+                  <pic:spPr>
+                    <a:xfrm>
+                      <a:off x="0" y="0"/>
+                      <a:ext cx="4030211" cy="1607346"/>
+                    </a:xfrm>
+                    <a:prstGeom prst="rect">
+                      <a:avLst/>
+                    </a:prstGeom>
+                    <a:ln w="12700">
+                      <a:solidFill>
+                        <a:schemeClr val="tx1"/>
+                      </a:solidFill>
+                    </a:ln>
+                  </pic:spPr>
+                </pic:pic>
+              </a:graphicData>
+            </a:graphic>
+          </wp:inline>
+        </w:drawing>
+      </w:r>
+    </w:p>
+    <w:p>
+      <w:pPr>
+        <w:spacing w:before="280" w:after="280"/>
+        <w:ind w:firstLine="0"/>
+        <w:jc w:val="center"/>
+        <w:rPr>
+          <w:lang w:val="ru-RU" w:eastAsia="ru-RU"/>
+        </w:rPr>
+      </w:pPr>
+      <w:r>
+        <w:rPr>
+          <w:lang w:val="ru-RU" w:eastAsia="ru-RU"/>
+        </w:rPr>
+        <w:t>Рисунок 3.1 – Функция подсчёта количества символов</w:t>
+      </w:r>
+    </w:p>
+    <w:p>
+      <w:pPr>
+        <w:spacing w:after="0"/>
+        <w:rPr>
+          <w:lang w:val="ru-RU" w:eastAsia="ru-RU"/>
+        </w:rPr>
+      </w:pPr>
+      <w:r>
+        <w:rPr>
+          <w:lang w:val="ru-RU" w:eastAsia="ru-RU"/>
+        </w:rPr>
+        <w:t>На основании количества появлений символов в тексте при известном общем количестве символов можно построить гистограммы частот появления символов в исходном тексте и шифротекстах, изображённые на рисунке 3.2.</w:t>
+      </w:r>
+    </w:p>
+    <w:p>
+      <w:pPr>
+        <w:spacing w:before="280" w:after="280"/>
+        <w:ind w:firstLine="0"/>
+        <w:jc w:val="center"/>
+        <w:rPr>
+          <w:lang w:val="ru-RU" w:eastAsia="ru-RU"/>
+        </w:rPr>
+      </w:pPr>
+      <w:r>
+        <w:rPr>
+          <w:noProof/>
+        </w:rPr>
+        <w:drawing>
+          <wp:inline distT="0" distB="0" distL="0" distR="0" wp14:anchorId="71433F84" wp14:editId="2184411B">
+            <wp:extent cx="4999534" cy="4163695"/>
+            <wp:effectExtent l="19050" t="19050" r="10795" b="27305"/>
+            <wp:docPr id="25" name="Рисунок 25"/>
+            <wp:cNvGraphicFramePr>
+              <a:graphicFrameLocks xmlns:a="http://schemas.openxmlformats.org/drawingml/2006/main" noChangeAspect="1"/>
+            </wp:cNvGraphicFramePr>
+            <a:graphic xmlns:a="http://schemas.openxmlformats.org/drawingml/2006/main">
+              <a:graphicData uri="http://schemas.openxmlformats.org/drawingml/2006/picture">
+                <pic:pic xmlns:pic="http://schemas.openxmlformats.org/drawingml/2006/picture">
+                  <pic:nvPicPr>
+                    <pic:cNvPr id="1" name=""/>
+                    <pic:cNvPicPr/>
+                  </pic:nvPicPr>
+                  <pic:blipFill>
+                    <a:blip r:embed="rId17"/>
+                    <a:stretch>
+                      <a:fillRect/>
+                    </a:stretch>
+                  </pic:blipFill>
+                  <pic:spPr>
+                    <a:xfrm>
+                      <a:off x="0" y="0"/>
+                      <a:ext cx="5032966" cy="4191538"/>
+                    </a:xfrm>
+                    <a:prstGeom prst="rect">
+                      <a:avLst/>
+                    </a:prstGeom>
+                    <a:ln w="12700">
+                      <a:solidFill>
+                        <a:schemeClr val="tx1"/>
+                      </a:solidFill>
+                    </a:ln>
+                  </pic:spPr>
+                </pic:pic>
+              </a:graphicData>
+            </a:graphic>
+          </wp:inline>
+        </w:drawing>
+      </w:r>
+    </w:p>
+    <w:p>
+      <w:pPr>
+        <w:ind w:firstLine="0"/>
+        <w:jc w:val="center"/>
+        <w:rPr>
+          <w:lang w:val="ru-RU" w:eastAsia="ru-RU"/>
+        </w:rPr>
+      </w:pPr>
+      <w:r>
+        <w:rPr>
+          <w:lang w:val="ru-RU" w:eastAsia="ru-RU"/>
+        </w:rPr>
+        <w:t>Рисунок 3.2 – Гистограммы частот появления символов в шифротекстах</w:t>
+      </w:r>
+    </w:p>
+    <w:p>
+      <w:pPr>
+        <w:spacing w:after="0"/>
+        <w:rPr>
+          <w:lang w:val="en-US" w:eastAsia="ru-RU"/>
+        </w:rPr>
+      </w:pPr>
+      <w:r>
+        <w:rPr>
+          <w:lang w:val="ru-RU" w:eastAsia="ru-RU"/>
+        </w:rPr>
+        <w:lastRenderedPageBreak/>
+        <w:t>Как видно из рисунка, все три гистограммы идентичны между собой. Это объясняется тем, что в подстановочных шифрах каждому символу алфавита всегда соответствует только один символ того же алфавита, записанного в другом порядке.</w:t>
+      </w:r>
+    </w:p>
+    <w:p>
+      <w:pPr>
+        <w:rPr>
+          <w:lang w:val="ru-RU" w:eastAsia="ru-RU"/>
+        </w:rPr>
+      </w:pPr>
+      <w:r>
+        <w:rPr>
+          <w:lang w:val="ru-RU" w:eastAsia="ru-RU"/>
+        </w:rPr>
+        <w:t>Таким образом, подстановочные шифры являются уязвимыми к частотному криптоанализу</w:t>
+      </w:r>
+      <w:r>
+        <w:rPr>
+          <w:lang w:val="ru-RU" w:eastAsia="ru-RU"/>
+        </w:rPr>
+        <w:t xml:space="preserve">, аналогично с перестановочными шифрами. </w:t>
       </w:r>
     </w:p>
     <w:p>
@@ -1211,6 +1973,1251 @@
     </w:p>
     <w:p>
       <w:pPr>
+        <w:spacing w:after="0"/>
+        <w:rPr>
+          <w:lang w:val="ru-RU" w:eastAsia="ru-RU"/>
+        </w:rPr>
+      </w:pPr>
+      <w:r>
+        <w:rPr>
+          <w:lang w:val="ru-RU" w:eastAsia="ru-RU"/>
+        </w:rPr>
+        <w:t xml:space="preserve">Для оценки времени, затраченного на выполнение операций зашифрования и расшифрования, используется объект </w:t>
+      </w:r>
+      <w:r>
+        <w:rPr>
+          <w:lang w:val="en-US" w:eastAsia="ru-RU"/>
+        </w:rPr>
+        <w:t xml:space="preserve">Stopwatch, </w:t>
+      </w:r>
+      <w:r>
+        <w:rPr>
+          <w:lang w:val="ru-RU" w:eastAsia="ru-RU"/>
+        </w:rPr>
+        <w:t xml:space="preserve">выводящий время выполнения операций в процессорном времени и в миллисекундах. </w:t>
+      </w:r>
+    </w:p>
+    <w:p>
+      <w:pPr>
+        <w:spacing w:after="0"/>
+        <w:rPr>
+          <w:lang w:val="ru-RU" w:eastAsia="ru-RU"/>
+        </w:rPr>
+      </w:pPr>
+      <w:r>
+        <w:rPr>
+          <w:lang w:val="ru-RU" w:eastAsia="ru-RU"/>
+        </w:rPr>
+        <w:t>Вывод функций оценки времени представлен на рисунке 4.1.</w:t>
+      </w:r>
+    </w:p>
+    <w:p>
+      <w:pPr>
+        <w:spacing w:before="280" w:after="280"/>
+        <w:ind w:firstLine="0"/>
+        <w:jc w:val="center"/>
+        <w:rPr>
+          <w:lang w:val="en-US" w:eastAsia="ru-RU"/>
+        </w:rPr>
+      </w:pPr>
+      <w:r>
+        <w:rPr>
+          <w:noProof/>
+          <w:lang w:val="en-US" w:eastAsia="ru-RU"/>
+        </w:rPr>
+        <w:drawing>
+          <wp:inline distT="0" distB="0" distL="0" distR="0" wp14:anchorId="682D8459" wp14:editId="237E0A3A">
+            <wp:extent cx="4087903" cy="1444625"/>
+            <wp:effectExtent l="0" t="0" r="8255" b="3175"/>
+            <wp:docPr id="26" name="Рисунок 26"/>
+            <wp:cNvGraphicFramePr>
+              <a:graphicFrameLocks xmlns:a="http://schemas.openxmlformats.org/drawingml/2006/main" noChangeAspect="1"/>
+            </wp:cNvGraphicFramePr>
+            <a:graphic xmlns:a="http://schemas.openxmlformats.org/drawingml/2006/main">
+              <a:graphicData uri="http://schemas.openxmlformats.org/drawingml/2006/picture">
+                <pic:pic xmlns:pic="http://schemas.openxmlformats.org/drawingml/2006/picture">
+                  <pic:nvPicPr>
+                    <pic:cNvPr id="0" name="Picture 1"/>
+                    <pic:cNvPicPr>
+                      <a:picLocks noChangeAspect="1" noChangeArrowheads="1"/>
+                    </pic:cNvPicPr>
+                  </pic:nvPicPr>
+                  <pic:blipFill>
+                    <a:blip r:embed="rId18">
+                      <a:extLst>
+                        <a:ext uri="{28A0092B-C50C-407E-A947-70E740481C1C}">
+                          <a14:useLocalDpi xmlns:a14="http://schemas.microsoft.com/office/drawing/2010/main" val="0"/>
+                        </a:ext>
+                      </a:extLst>
+                    </a:blip>
+                    <a:srcRect/>
+                    <a:stretch>
+                      <a:fillRect/>
+                    </a:stretch>
+                  </pic:blipFill>
+                  <pic:spPr bwMode="auto">
+                    <a:xfrm>
+                      <a:off x="0" y="0"/>
+                      <a:ext cx="4138714" cy="1462581"/>
+                    </a:xfrm>
+                    <a:prstGeom prst="rect">
+                      <a:avLst/>
+                    </a:prstGeom>
+                    <a:noFill/>
+                    <a:ln>
+                      <a:noFill/>
+                    </a:ln>
+                  </pic:spPr>
+                </pic:pic>
+              </a:graphicData>
+            </a:graphic>
+          </wp:inline>
+        </w:drawing>
+      </w:r>
+    </w:p>
+    <w:p>
+      <w:pPr>
+        <w:spacing w:before="280" w:after="280"/>
+        <w:ind w:firstLine="0"/>
+        <w:jc w:val="center"/>
+        <w:rPr>
+          <w:lang w:val="ru-RU" w:eastAsia="ru-RU"/>
+        </w:rPr>
+      </w:pPr>
+      <w:r>
+        <w:rPr>
+          <w:lang w:val="ru-RU" w:eastAsia="ru-RU"/>
+        </w:rPr>
+        <w:t>Рисунок 4.1 – Вывод функции оценки времени выполнения</w:t>
+      </w:r>
+    </w:p>
+    <w:p>
+      <w:pPr>
+        <w:spacing w:before="280" w:after="280"/>
+        <w:rPr>
+          <w:lang w:val="ru-RU" w:eastAsia="ru-RU"/>
+        </w:rPr>
+      </w:pPr>
+      <w:r>
+        <w:rPr>
+          <w:lang w:val="ru-RU" w:eastAsia="ru-RU"/>
+        </w:rPr>
+        <w:t>График времени выполнения зашифрования и расшифрования при разных входных данных представлен на рисунке 4.2.</w:t>
+      </w:r>
+    </w:p>
+    <w:p>
+      <w:pPr>
+        <w:spacing w:before="280" w:after="280"/>
+        <w:ind w:firstLine="0"/>
+        <w:jc w:val="center"/>
+        <w:rPr>
+          <w:lang w:val="ru-RU" w:eastAsia="ru-RU"/>
+        </w:rPr>
+      </w:pPr>
+      <w:r>
+        <w:rPr>
+          <w:noProof/>
+        </w:rPr>
+        <w:drawing>
+          <wp:inline distT="0" distB="0" distL="0" distR="0" wp14:anchorId="6BE0E3E0" wp14:editId="7962B5E4">
+            <wp:extent cx="5940425" cy="3075940"/>
+            <wp:effectExtent l="0" t="0" r="3175" b="0"/>
+            <wp:docPr id="27" name="Рисунок 27"/>
+            <wp:cNvGraphicFramePr>
+              <a:graphicFrameLocks xmlns:a="http://schemas.openxmlformats.org/drawingml/2006/main" noChangeAspect="1"/>
+            </wp:cNvGraphicFramePr>
+            <a:graphic xmlns:a="http://schemas.openxmlformats.org/drawingml/2006/main">
+              <a:graphicData uri="http://schemas.openxmlformats.org/drawingml/2006/picture">
+                <pic:pic xmlns:pic="http://schemas.openxmlformats.org/drawingml/2006/picture">
+                  <pic:nvPicPr>
+                    <pic:cNvPr id="1" name=""/>
+                    <pic:cNvPicPr/>
+                  </pic:nvPicPr>
+                  <pic:blipFill>
+                    <a:blip r:embed="rId19"/>
+                    <a:stretch>
+                      <a:fillRect/>
+                    </a:stretch>
+                  </pic:blipFill>
+                  <pic:spPr>
+                    <a:xfrm>
+                      <a:off x="0" y="0"/>
+                      <a:ext cx="5940425" cy="3075940"/>
+                    </a:xfrm>
+                    <a:prstGeom prst="rect">
+                      <a:avLst/>
+                    </a:prstGeom>
+                  </pic:spPr>
+                </pic:pic>
+              </a:graphicData>
+            </a:graphic>
+          </wp:inline>
+        </w:drawing>
+      </w:r>
+    </w:p>
+    <w:p>
+      <w:pPr>
+        <w:spacing w:before="280" w:after="280"/>
+        <w:ind w:firstLine="0"/>
+        <w:jc w:val="center"/>
+        <w:rPr>
+          <w:lang w:val="ru-RU" w:eastAsia="ru-RU"/>
+        </w:rPr>
+      </w:pPr>
+      <w:r>
+        <w:rPr>
+          <w:lang w:val="ru-RU" w:eastAsia="ru-RU"/>
+        </w:rPr>
+        <w:t>Рисунок 4.2 – Время выполнения для различных входных текстов</w:t>
+      </w:r>
+    </w:p>
+    <w:p>
+      <w:pPr>
+        <w:spacing w:after="80"/>
+        <w:rPr>
+          <w:lang w:val="ru-RU" w:eastAsia="ru-RU"/>
+        </w:rPr>
+      </w:pPr>
+      <w:r>
+        <w:rPr>
+          <w:lang w:val="ru-RU" w:eastAsia="ru-RU"/>
+        </w:rPr>
+        <w:lastRenderedPageBreak/>
+        <w:t>Для более подробного описания времени выполнения всех операций, построим таблицу, детально описывающую затраченное время для входных документов различной длины.</w:t>
+      </w:r>
+    </w:p>
+    <w:p>
+      <w:pPr>
+        <w:spacing w:after="0"/>
+        <w:ind w:firstLine="0"/>
+        <w:jc w:val="right"/>
+        <w:rPr>
+          <w:lang w:val="ru-RU" w:eastAsia="ru-RU"/>
+        </w:rPr>
+      </w:pPr>
+      <w:r>
+        <w:rPr>
+          <w:lang w:val="ru-RU" w:eastAsia="ru-RU"/>
+        </w:rPr>
+        <w:t xml:space="preserve">Таблица </w:t>
+      </w:r>
+      <w:r>
+        <w:rPr>
+          <w:lang w:val="ru-RU" w:eastAsia="ru-RU"/>
+        </w:rPr>
+        <w:t>1</w:t>
+      </w:r>
+      <w:r>
+        <w:rPr>
+          <w:lang w:val="ru-RU" w:eastAsia="ru-RU"/>
+        </w:rPr>
+        <w:t xml:space="preserve"> – Время шифрования</w:t>
+      </w:r>
+    </w:p>
+    <w:tbl>
+      <w:tblPr>
+        <w:tblStyle w:val="ac"/>
+        <w:tblW w:w="10067" w:type="dxa"/>
+        <w:tblInd w:w="-289" w:type="dxa"/>
+        <w:tblLook w:val="04A0" w:firstRow="1" w:lastRow="0" w:firstColumn="1" w:lastColumn="0" w:noHBand="0" w:noVBand="1"/>
+      </w:tblPr>
+      <w:tblGrid>
+        <w:gridCol w:w="1616"/>
+        <w:gridCol w:w="2070"/>
+        <w:gridCol w:w="2128"/>
+        <w:gridCol w:w="2125"/>
+        <w:gridCol w:w="2128"/>
+      </w:tblGrid>
+      <w:tr>
+        <w:trPr>
+          <w:trHeight w:val="285"/>
+        </w:trPr>
+        <w:tc>
+          <w:tcPr>
+            <w:tcW w:w="1616" w:type="dxa"/>
+            <w:noWrap/>
+            <w:hideMark/>
+          </w:tcPr>
+          <w:p>
+            <w:pPr>
+              <w:spacing w:before="360"/>
+              <w:ind w:firstLine="0"/>
+              <w:jc w:val="center"/>
+              <w:rPr>
+                <w:lang w:val="ru-RU" w:eastAsia="ru-RU"/>
+              </w:rPr>
+            </w:pPr>
+            <w:r>
+              <w:rPr>
+                <w:lang w:val="ru-RU" w:eastAsia="ru-RU"/>
+              </w:rPr>
+              <w:t>Кол-во символов</w:t>
+            </w:r>
+          </w:p>
+        </w:tc>
+        <w:tc>
+          <w:tcPr>
+            <w:tcW w:w="2070" w:type="dxa"/>
+            <w:noWrap/>
+            <w:hideMark/>
+          </w:tcPr>
+          <w:p>
+            <w:pPr>
+              <w:spacing w:before="80" w:after="80"/>
+              <w:ind w:firstLine="0"/>
+              <w:jc w:val="center"/>
+              <w:rPr>
+                <w:lang w:val="ru-RU" w:eastAsia="ru-RU"/>
+              </w:rPr>
+            </w:pPr>
+            <w:r>
+              <w:rPr>
+                <w:lang w:val="ru-RU" w:eastAsia="ru-RU"/>
+              </w:rPr>
+              <w:t xml:space="preserve">Зашифрование </w:t>
+            </w:r>
+            <w:r>
+              <w:rPr>
+                <w:lang w:val="ru-RU" w:eastAsia="ru-RU"/>
+              </w:rPr>
+              <w:t>маршрутн</w:t>
+            </w:r>
+            <w:r>
+              <w:rPr>
+                <w:lang w:val="ru-RU" w:eastAsia="ru-RU"/>
+              </w:rPr>
+              <w:t>ой</w:t>
+            </w:r>
+            <w:r>
+              <w:rPr>
+                <w:lang w:val="ru-RU" w:eastAsia="ru-RU"/>
+              </w:rPr>
+              <w:t xml:space="preserve"> </w:t>
+            </w:r>
+            <w:r>
+              <w:rPr>
+                <w:lang w:val="ru-RU" w:eastAsia="ru-RU"/>
+              </w:rPr>
+              <w:t xml:space="preserve">перестановкой </w:t>
+            </w:r>
+            <w:r>
+              <w:rPr>
+                <w:lang w:val="ru-RU" w:eastAsia="ru-RU"/>
+              </w:rPr>
+              <w:t>(10</w:t>
+            </w:r>
+            <w:r>
+              <w:rPr>
+                <w:vertAlign w:val="superscript"/>
+                <w:lang w:val="ru-RU" w:eastAsia="ru-RU"/>
+              </w:rPr>
+              <w:t>-3</w:t>
+            </w:r>
+            <w:r>
+              <w:rPr>
+                <w:lang w:val="ru-RU" w:eastAsia="ru-RU"/>
+              </w:rPr>
+              <w:t xml:space="preserve"> с)</w:t>
+            </w:r>
+          </w:p>
+        </w:tc>
+        <w:tc>
+          <w:tcPr>
+            <w:tcW w:w="2128" w:type="dxa"/>
+            <w:noWrap/>
+            <w:hideMark/>
+          </w:tcPr>
+          <w:p>
+            <w:pPr>
+              <w:spacing w:before="80" w:after="80"/>
+              <w:ind w:firstLine="0"/>
+              <w:jc w:val="center"/>
+              <w:rPr>
+                <w:lang w:eastAsia="ru-RU"/>
+              </w:rPr>
+            </w:pPr>
+            <w:r>
+              <w:rPr>
+                <w:lang w:val="ru-RU" w:eastAsia="ru-RU"/>
+              </w:rPr>
+              <w:t xml:space="preserve">Расшифрование </w:t>
+            </w:r>
+            <w:r>
+              <w:rPr>
+                <w:lang w:val="ru-RU" w:eastAsia="ru-RU"/>
+              </w:rPr>
+              <w:t>маршрутн</w:t>
+            </w:r>
+            <w:r>
+              <w:rPr>
+                <w:lang w:val="ru-RU" w:eastAsia="ru-RU"/>
+              </w:rPr>
+              <w:t>ой</w:t>
+            </w:r>
+            <w:r>
+              <w:rPr>
+                <w:lang w:val="ru-RU" w:eastAsia="ru-RU"/>
+              </w:rPr>
+              <w:t xml:space="preserve"> </w:t>
+            </w:r>
+            <w:r>
+              <w:rPr>
+                <w:lang w:val="ru-RU" w:eastAsia="ru-RU"/>
+              </w:rPr>
+              <w:t xml:space="preserve">перестановкой </w:t>
+            </w:r>
+            <w:r>
+              <w:rPr>
+                <w:lang w:val="ru-RU" w:eastAsia="ru-RU"/>
+              </w:rPr>
+              <w:t>(10</w:t>
+            </w:r>
+            <w:r>
+              <w:rPr>
+                <w:vertAlign w:val="superscript"/>
+                <w:lang w:val="ru-RU" w:eastAsia="ru-RU"/>
+              </w:rPr>
+              <w:t>-3</w:t>
+            </w:r>
+            <w:r>
+              <w:rPr>
+                <w:lang w:val="ru-RU" w:eastAsia="ru-RU"/>
+              </w:rPr>
+              <w:t xml:space="preserve"> с)</w:t>
+            </w:r>
+          </w:p>
+        </w:tc>
+        <w:tc>
+          <w:tcPr>
+            <w:tcW w:w="2125" w:type="dxa"/>
+            <w:noWrap/>
+            <w:hideMark/>
+          </w:tcPr>
+          <w:p>
+            <w:pPr>
+              <w:spacing w:before="80" w:after="80"/>
+              <w:ind w:firstLine="0"/>
+              <w:jc w:val="center"/>
+              <w:rPr>
+                <w:lang w:eastAsia="ru-RU"/>
+              </w:rPr>
+            </w:pPr>
+            <w:r>
+              <w:rPr>
+                <w:lang w:val="ru-RU" w:eastAsia="ru-RU"/>
+              </w:rPr>
+              <w:t xml:space="preserve">Зашифрование </w:t>
+            </w:r>
+            <w:r>
+              <w:rPr>
+                <w:lang w:val="ru-RU" w:eastAsia="ru-RU"/>
+              </w:rPr>
+              <w:t xml:space="preserve">множественной перестановкой </w:t>
+            </w:r>
+            <w:r>
+              <w:rPr>
+                <w:lang w:val="ru-RU" w:eastAsia="ru-RU"/>
+              </w:rPr>
+              <w:t>(10</w:t>
+            </w:r>
+            <w:r>
+              <w:rPr>
+                <w:vertAlign w:val="superscript"/>
+                <w:lang w:val="ru-RU" w:eastAsia="ru-RU"/>
+              </w:rPr>
+              <w:t>-3</w:t>
+            </w:r>
+            <w:r>
+              <w:rPr>
+                <w:lang w:val="ru-RU" w:eastAsia="ru-RU"/>
+              </w:rPr>
+              <w:t xml:space="preserve"> с)</w:t>
+            </w:r>
+          </w:p>
+        </w:tc>
+        <w:tc>
+          <w:tcPr>
+            <w:tcW w:w="2128" w:type="dxa"/>
+            <w:noWrap/>
+            <w:hideMark/>
+          </w:tcPr>
+          <w:p>
+            <w:pPr>
+              <w:spacing w:before="80" w:after="80"/>
+              <w:ind w:firstLine="0"/>
+              <w:jc w:val="center"/>
+              <w:rPr>
+                <w:lang w:eastAsia="ru-RU"/>
+              </w:rPr>
+            </w:pPr>
+            <w:r>
+              <w:rPr>
+                <w:lang w:val="ru-RU" w:eastAsia="ru-RU"/>
+              </w:rPr>
+              <w:t xml:space="preserve">Расшифрование </w:t>
+            </w:r>
+            <w:r>
+              <w:rPr>
+                <w:lang w:val="ru-RU" w:eastAsia="ru-RU"/>
+              </w:rPr>
+              <w:t xml:space="preserve">множественной перестановкой </w:t>
+            </w:r>
+            <w:r>
+              <w:rPr>
+                <w:lang w:val="ru-RU" w:eastAsia="ru-RU"/>
+              </w:rPr>
+              <w:t>(10</w:t>
+            </w:r>
+            <w:r>
+              <w:rPr>
+                <w:vertAlign w:val="superscript"/>
+                <w:lang w:val="ru-RU" w:eastAsia="ru-RU"/>
+              </w:rPr>
+              <w:t>-3</w:t>
+            </w:r>
+            <w:r>
+              <w:rPr>
+                <w:lang w:val="ru-RU" w:eastAsia="ru-RU"/>
+              </w:rPr>
+              <w:t xml:space="preserve"> с)</w:t>
+            </w:r>
+          </w:p>
+        </w:tc>
+      </w:tr>
+      <w:tr>
+        <w:trPr>
+          <w:trHeight w:val="285"/>
+        </w:trPr>
+        <w:tc>
+          <w:tcPr>
+            <w:tcW w:w="1616" w:type="dxa"/>
+            <w:noWrap/>
+            <w:hideMark/>
+          </w:tcPr>
+          <w:p>
+            <w:pPr>
+              <w:ind w:firstLine="0"/>
+              <w:jc w:val="left"/>
+              <w:rPr>
+                <w:lang w:eastAsia="ru-RU"/>
+              </w:rPr>
+            </w:pPr>
+            <w:r>
+              <w:rPr>
+                <w:lang w:val="ru-RU" w:eastAsia="ru-RU"/>
+              </w:rPr>
+              <w:t>10</w:t>
+            </w:r>
+            <w:r>
+              <w:rPr>
+                <w:lang w:val="ru-RU" w:eastAsia="ru-RU"/>
+              </w:rPr>
+              <w:t>.</w:t>
+            </w:r>
+            <w:r>
+              <w:rPr>
+                <w:lang w:eastAsia="ru-RU"/>
+              </w:rPr>
+              <w:t>000</w:t>
+            </w:r>
+          </w:p>
+        </w:tc>
+        <w:tc>
+          <w:tcPr>
+            <w:tcW w:w="2070" w:type="dxa"/>
+            <w:noWrap/>
+            <w:hideMark/>
+          </w:tcPr>
+          <w:p>
+            <w:pPr>
+              <w:ind w:firstLine="0"/>
+              <w:jc w:val="left"/>
+              <w:rPr>
+                <w:lang w:val="ru-RU" w:eastAsia="ru-RU"/>
+              </w:rPr>
+            </w:pPr>
+            <w:r>
+              <w:rPr>
+                <w:lang w:eastAsia="ru-RU"/>
+              </w:rPr>
+              <w:t>16</w:t>
+            </w:r>
+          </w:p>
+        </w:tc>
+        <w:tc>
+          <w:tcPr>
+            <w:tcW w:w="2128" w:type="dxa"/>
+            <w:noWrap/>
+            <w:hideMark/>
+          </w:tcPr>
+          <w:p>
+            <w:pPr>
+              <w:ind w:firstLine="0"/>
+              <w:jc w:val="left"/>
+              <w:rPr>
+                <w:lang w:eastAsia="ru-RU"/>
+              </w:rPr>
+            </w:pPr>
+            <w:r>
+              <w:rPr>
+                <w:lang w:eastAsia="ru-RU"/>
+              </w:rPr>
+              <w:t>5</w:t>
+            </w:r>
+          </w:p>
+        </w:tc>
+        <w:tc>
+          <w:tcPr>
+            <w:tcW w:w="2125" w:type="dxa"/>
+            <w:noWrap/>
+            <w:hideMark/>
+          </w:tcPr>
+          <w:p>
+            <w:pPr>
+              <w:ind w:firstLine="0"/>
+              <w:jc w:val="left"/>
+              <w:rPr>
+                <w:lang w:val="ru-RU" w:eastAsia="ru-RU"/>
+              </w:rPr>
+            </w:pPr>
+            <w:r>
+              <w:rPr>
+                <w:lang w:val="en-US" w:eastAsia="ru-RU"/>
+              </w:rPr>
+              <w:t>&lt;</w:t>
+            </w:r>
+            <w:r>
+              <w:rPr>
+                <w:lang w:val="ru-RU" w:eastAsia="ru-RU"/>
+              </w:rPr>
+              <w:t>0</w:t>
+            </w:r>
+          </w:p>
+        </w:tc>
+        <w:tc>
+          <w:tcPr>
+            <w:tcW w:w="2128" w:type="dxa"/>
+            <w:noWrap/>
+            <w:hideMark/>
+          </w:tcPr>
+          <w:p>
+            <w:pPr>
+              <w:ind w:firstLine="0"/>
+              <w:jc w:val="left"/>
+              <w:rPr>
+                <w:lang w:val="ru-RU" w:eastAsia="ru-RU"/>
+              </w:rPr>
+            </w:pPr>
+            <w:r>
+              <w:rPr>
+                <w:lang w:val="en-US" w:eastAsia="ru-RU"/>
+              </w:rPr>
+              <w:t>&lt;</w:t>
+            </w:r>
+            <w:r>
+              <w:rPr>
+                <w:lang w:val="ru-RU" w:eastAsia="ru-RU"/>
+              </w:rPr>
+              <w:t>0</w:t>
+            </w:r>
+          </w:p>
+        </w:tc>
+      </w:tr>
+      <w:tr>
+        <w:trPr>
+          <w:trHeight w:val="285"/>
+        </w:trPr>
+        <w:tc>
+          <w:tcPr>
+            <w:tcW w:w="1616" w:type="dxa"/>
+            <w:noWrap/>
+            <w:hideMark/>
+          </w:tcPr>
+          <w:p>
+            <w:pPr>
+              <w:ind w:firstLine="0"/>
+              <w:jc w:val="left"/>
+              <w:rPr>
+                <w:lang w:eastAsia="ru-RU"/>
+              </w:rPr>
+            </w:pPr>
+            <w:r>
+              <w:rPr>
+                <w:lang w:val="ru-RU" w:eastAsia="ru-RU"/>
+              </w:rPr>
+              <w:t>10</w:t>
+            </w:r>
+            <w:r>
+              <w:rPr>
+                <w:lang w:eastAsia="ru-RU"/>
+              </w:rPr>
+              <w:t>0</w:t>
+            </w:r>
+            <w:r>
+              <w:rPr>
+                <w:lang w:val="ru-RU" w:eastAsia="ru-RU"/>
+              </w:rPr>
+              <w:t>.</w:t>
+            </w:r>
+            <w:r>
+              <w:rPr>
+                <w:lang w:eastAsia="ru-RU"/>
+              </w:rPr>
+              <w:t>000</w:t>
+            </w:r>
+          </w:p>
+        </w:tc>
+        <w:tc>
+          <w:tcPr>
+            <w:tcW w:w="2070" w:type="dxa"/>
+            <w:noWrap/>
+            <w:vAlign w:val="bottom"/>
+            <w:hideMark/>
+          </w:tcPr>
+          <w:p>
+            <w:pPr>
+              <w:ind w:firstLine="0"/>
+              <w:jc w:val="left"/>
+              <w:rPr>
+                <w:lang w:val="ru-RU" w:eastAsia="ru-RU"/>
+              </w:rPr>
+            </w:pPr>
+            <w:r>
+              <w:rPr>
+                <w:color w:val="000000"/>
+              </w:rPr>
+              <w:t>21</w:t>
+            </w:r>
+          </w:p>
+        </w:tc>
+        <w:tc>
+          <w:tcPr>
+            <w:tcW w:w="2128" w:type="dxa"/>
+            <w:noWrap/>
+            <w:vAlign w:val="bottom"/>
+            <w:hideMark/>
+          </w:tcPr>
+          <w:p>
+            <w:pPr>
+              <w:ind w:firstLine="0"/>
+              <w:jc w:val="left"/>
+              <w:rPr>
+                <w:lang w:eastAsia="ru-RU"/>
+              </w:rPr>
+            </w:pPr>
+            <w:r>
+              <w:rPr>
+                <w:color w:val="000000"/>
+              </w:rPr>
+              <w:t>6</w:t>
+            </w:r>
+          </w:p>
+        </w:tc>
+        <w:tc>
+          <w:tcPr>
+            <w:tcW w:w="2125" w:type="dxa"/>
+            <w:noWrap/>
+            <w:vAlign w:val="bottom"/>
+            <w:hideMark/>
+          </w:tcPr>
+          <w:p>
+            <w:pPr>
+              <w:ind w:firstLine="0"/>
+              <w:jc w:val="left"/>
+              <w:rPr>
+                <w:lang w:eastAsia="ru-RU"/>
+              </w:rPr>
+            </w:pPr>
+            <w:r>
+              <w:rPr>
+                <w:color w:val="000000"/>
+              </w:rPr>
+              <w:t>9</w:t>
+            </w:r>
+          </w:p>
+        </w:tc>
+        <w:tc>
+          <w:tcPr>
+            <w:tcW w:w="2128" w:type="dxa"/>
+            <w:noWrap/>
+            <w:vAlign w:val="bottom"/>
+            <w:hideMark/>
+          </w:tcPr>
+          <w:p>
+            <w:pPr>
+              <w:ind w:firstLine="0"/>
+              <w:jc w:val="left"/>
+              <w:rPr>
+                <w:lang w:eastAsia="ru-RU"/>
+              </w:rPr>
+            </w:pPr>
+            <w:r>
+              <w:rPr>
+                <w:color w:val="000000"/>
+              </w:rPr>
+              <w:t>1</w:t>
+            </w:r>
+          </w:p>
+        </w:tc>
+      </w:tr>
+      <w:tr>
+        <w:trPr>
+          <w:trHeight w:val="285"/>
+        </w:trPr>
+        <w:tc>
+          <w:tcPr>
+            <w:tcW w:w="1616" w:type="dxa"/>
+            <w:noWrap/>
+            <w:hideMark/>
+          </w:tcPr>
+          <w:p>
+            <w:pPr>
+              <w:ind w:firstLine="0"/>
+              <w:jc w:val="left"/>
+              <w:rPr>
+                <w:lang w:eastAsia="ru-RU"/>
+              </w:rPr>
+            </w:pPr>
+            <w:r>
+              <w:rPr>
+                <w:lang w:val="ru-RU" w:eastAsia="ru-RU"/>
+              </w:rPr>
+              <w:t>1.0</w:t>
+            </w:r>
+            <w:r>
+              <w:rPr>
+                <w:lang w:eastAsia="ru-RU"/>
+              </w:rPr>
+              <w:t>00</w:t>
+            </w:r>
+            <w:r>
+              <w:rPr>
+                <w:lang w:val="ru-RU" w:eastAsia="ru-RU"/>
+              </w:rPr>
+              <w:t>.</w:t>
+            </w:r>
+            <w:r>
+              <w:rPr>
+                <w:lang w:eastAsia="ru-RU"/>
+              </w:rPr>
+              <w:t>000</w:t>
+            </w:r>
+          </w:p>
+        </w:tc>
+        <w:tc>
+          <w:tcPr>
+            <w:tcW w:w="2070" w:type="dxa"/>
+            <w:noWrap/>
+            <w:vAlign w:val="bottom"/>
+            <w:hideMark/>
+          </w:tcPr>
+          <w:p>
+            <w:pPr>
+              <w:ind w:firstLine="0"/>
+              <w:jc w:val="left"/>
+              <w:rPr>
+                <w:lang w:val="ru-RU" w:eastAsia="ru-RU"/>
+              </w:rPr>
+            </w:pPr>
+            <w:r>
+              <w:rPr>
+                <w:color w:val="000000"/>
+              </w:rPr>
+              <w:t>39</w:t>
+            </w:r>
+          </w:p>
+        </w:tc>
+        <w:tc>
+          <w:tcPr>
+            <w:tcW w:w="2128" w:type="dxa"/>
+            <w:noWrap/>
+            <w:vAlign w:val="bottom"/>
+            <w:hideMark/>
+          </w:tcPr>
+          <w:p>
+            <w:pPr>
+              <w:ind w:firstLine="0"/>
+              <w:jc w:val="left"/>
+              <w:rPr>
+                <w:lang w:eastAsia="ru-RU"/>
+              </w:rPr>
+            </w:pPr>
+            <w:r>
+              <w:rPr>
+                <w:color w:val="000000"/>
+              </w:rPr>
+              <w:t>21</w:t>
+            </w:r>
+          </w:p>
+        </w:tc>
+        <w:tc>
+          <w:tcPr>
+            <w:tcW w:w="2125" w:type="dxa"/>
+            <w:noWrap/>
+            <w:vAlign w:val="bottom"/>
+            <w:hideMark/>
+          </w:tcPr>
+          <w:p>
+            <w:pPr>
+              <w:ind w:firstLine="0"/>
+              <w:jc w:val="left"/>
+              <w:rPr>
+                <w:lang w:eastAsia="ru-RU"/>
+              </w:rPr>
+            </w:pPr>
+            <w:r>
+              <w:rPr>
+                <w:color w:val="000000"/>
+              </w:rPr>
+              <w:t>29</w:t>
+            </w:r>
+          </w:p>
+        </w:tc>
+        <w:tc>
+          <w:tcPr>
+            <w:tcW w:w="2128" w:type="dxa"/>
+            <w:noWrap/>
+            <w:vAlign w:val="bottom"/>
+            <w:hideMark/>
+          </w:tcPr>
+          <w:p>
+            <w:pPr>
+              <w:ind w:firstLine="0"/>
+              <w:jc w:val="left"/>
+              <w:rPr>
+                <w:lang w:eastAsia="ru-RU"/>
+              </w:rPr>
+            </w:pPr>
+            <w:r>
+              <w:rPr>
+                <w:color w:val="000000"/>
+              </w:rPr>
+              <w:t>15</w:t>
+            </w:r>
+          </w:p>
+        </w:tc>
+      </w:tr>
+      <w:tr>
+        <w:trPr>
+          <w:trHeight w:val="285"/>
+        </w:trPr>
+        <w:tc>
+          <w:tcPr>
+            <w:tcW w:w="1616" w:type="dxa"/>
+            <w:noWrap/>
+            <w:hideMark/>
+          </w:tcPr>
+          <w:p>
+            <w:pPr>
+              <w:ind w:firstLine="0"/>
+              <w:jc w:val="left"/>
+              <w:rPr>
+                <w:lang w:eastAsia="ru-RU"/>
+              </w:rPr>
+            </w:pPr>
+            <w:r>
+              <w:rPr>
+                <w:lang w:val="ru-RU" w:eastAsia="ru-RU"/>
+              </w:rPr>
+              <w:t>10</w:t>
+            </w:r>
+            <w:r>
+              <w:rPr>
+                <w:lang w:val="ru-RU" w:eastAsia="ru-RU"/>
+              </w:rPr>
+              <w:t>.</w:t>
+            </w:r>
+            <w:r>
+              <w:rPr>
+                <w:lang w:eastAsia="ru-RU"/>
+              </w:rPr>
+              <w:t>000</w:t>
+            </w:r>
+            <w:r>
+              <w:rPr>
+                <w:lang w:val="ru-RU" w:eastAsia="ru-RU"/>
+              </w:rPr>
+              <w:t>.</w:t>
+            </w:r>
+            <w:r>
+              <w:rPr>
+                <w:lang w:eastAsia="ru-RU"/>
+              </w:rPr>
+              <w:t>000</w:t>
+            </w:r>
+          </w:p>
+        </w:tc>
+        <w:tc>
+          <w:tcPr>
+            <w:tcW w:w="2070" w:type="dxa"/>
+            <w:noWrap/>
+            <w:vAlign w:val="bottom"/>
+            <w:hideMark/>
+          </w:tcPr>
+          <w:p>
+            <w:pPr>
+              <w:ind w:firstLine="0"/>
+              <w:jc w:val="left"/>
+              <w:rPr>
+                <w:lang w:val="ru-RU" w:eastAsia="ru-RU"/>
+              </w:rPr>
+            </w:pPr>
+            <w:r>
+              <w:rPr>
+                <w:color w:val="000000"/>
+              </w:rPr>
+              <w:t>269</w:t>
+            </w:r>
+          </w:p>
+        </w:tc>
+        <w:tc>
+          <w:tcPr>
+            <w:tcW w:w="2128" w:type="dxa"/>
+            <w:noWrap/>
+            <w:vAlign w:val="bottom"/>
+            <w:hideMark/>
+          </w:tcPr>
+          <w:p>
+            <w:pPr>
+              <w:ind w:firstLine="0"/>
+              <w:jc w:val="left"/>
+              <w:rPr>
+                <w:lang w:eastAsia="ru-RU"/>
+              </w:rPr>
+            </w:pPr>
+            <w:r>
+              <w:rPr>
+                <w:color w:val="000000"/>
+              </w:rPr>
+              <w:t>188</w:t>
+            </w:r>
+          </w:p>
+        </w:tc>
+        <w:tc>
+          <w:tcPr>
+            <w:tcW w:w="2125" w:type="dxa"/>
+            <w:noWrap/>
+            <w:vAlign w:val="bottom"/>
+            <w:hideMark/>
+          </w:tcPr>
+          <w:p>
+            <w:pPr>
+              <w:ind w:firstLine="0"/>
+              <w:jc w:val="left"/>
+              <w:rPr>
+                <w:lang w:eastAsia="ru-RU"/>
+              </w:rPr>
+            </w:pPr>
+            <w:r>
+              <w:rPr>
+                <w:color w:val="000000"/>
+              </w:rPr>
+              <w:t>406</w:t>
+            </w:r>
+          </w:p>
+        </w:tc>
+        <w:tc>
+          <w:tcPr>
+            <w:tcW w:w="2128" w:type="dxa"/>
+            <w:noWrap/>
+            <w:vAlign w:val="bottom"/>
+            <w:hideMark/>
+          </w:tcPr>
+          <w:p>
+            <w:pPr>
+              <w:ind w:firstLine="0"/>
+              <w:jc w:val="left"/>
+              <w:rPr>
+                <w:lang w:eastAsia="ru-RU"/>
+              </w:rPr>
+            </w:pPr>
+            <w:r>
+              <w:rPr>
+                <w:color w:val="000000"/>
+              </w:rPr>
+              <w:t>222</w:t>
+            </w:r>
+          </w:p>
+        </w:tc>
+      </w:tr>
+      <w:tr>
+        <w:trPr>
+          <w:trHeight w:val="285"/>
+        </w:trPr>
+        <w:tc>
+          <w:tcPr>
+            <w:tcW w:w="1616" w:type="dxa"/>
+            <w:noWrap/>
+            <w:hideMark/>
+          </w:tcPr>
+          <w:p>
+            <w:pPr>
+              <w:ind w:firstLine="0"/>
+              <w:jc w:val="left"/>
+              <w:rPr>
+                <w:lang w:eastAsia="ru-RU"/>
+              </w:rPr>
+            </w:pPr>
+            <w:r>
+              <w:rPr>
+                <w:lang w:val="ru-RU" w:eastAsia="ru-RU"/>
+              </w:rPr>
+              <w:t>10</w:t>
+            </w:r>
+            <w:r>
+              <w:rPr>
+                <w:lang w:eastAsia="ru-RU"/>
+              </w:rPr>
+              <w:t>0</w:t>
+            </w:r>
+            <w:r>
+              <w:rPr>
+                <w:lang w:val="ru-RU" w:eastAsia="ru-RU"/>
+              </w:rPr>
+              <w:t>.</w:t>
+            </w:r>
+            <w:r>
+              <w:rPr>
+                <w:lang w:eastAsia="ru-RU"/>
+              </w:rPr>
+              <w:t>000</w:t>
+            </w:r>
+            <w:r>
+              <w:rPr>
+                <w:lang w:val="ru-RU" w:eastAsia="ru-RU"/>
+              </w:rPr>
+              <w:t>.</w:t>
+            </w:r>
+            <w:r>
+              <w:rPr>
+                <w:lang w:eastAsia="ru-RU"/>
+              </w:rPr>
+              <w:t>000</w:t>
+            </w:r>
+          </w:p>
+        </w:tc>
+        <w:tc>
+          <w:tcPr>
+            <w:tcW w:w="2070" w:type="dxa"/>
+            <w:noWrap/>
+            <w:vAlign w:val="bottom"/>
+            <w:hideMark/>
+          </w:tcPr>
+          <w:p>
+            <w:pPr>
+              <w:ind w:firstLine="0"/>
+              <w:jc w:val="left"/>
+              <w:rPr>
+                <w:lang w:val="ru-RU" w:eastAsia="ru-RU"/>
+              </w:rPr>
+            </w:pPr>
+            <w:r>
+              <w:rPr>
+                <w:color w:val="000000"/>
+              </w:rPr>
+              <w:t>3473</w:t>
+            </w:r>
+          </w:p>
+        </w:tc>
+        <w:tc>
+          <w:tcPr>
+            <w:tcW w:w="2128" w:type="dxa"/>
+            <w:noWrap/>
+            <w:vAlign w:val="bottom"/>
+            <w:hideMark/>
+          </w:tcPr>
+          <w:p>
+            <w:pPr>
+              <w:ind w:firstLine="0"/>
+              <w:jc w:val="left"/>
+              <w:rPr>
+                <w:lang w:eastAsia="ru-RU"/>
+              </w:rPr>
+            </w:pPr>
+            <w:r>
+              <w:rPr>
+                <w:color w:val="000000"/>
+              </w:rPr>
+              <w:t>2221</w:t>
+            </w:r>
+          </w:p>
+        </w:tc>
+        <w:tc>
+          <w:tcPr>
+            <w:tcW w:w="2125" w:type="dxa"/>
+            <w:noWrap/>
+            <w:vAlign w:val="bottom"/>
+            <w:hideMark/>
+          </w:tcPr>
+          <w:p>
+            <w:pPr>
+              <w:ind w:firstLine="0"/>
+              <w:jc w:val="left"/>
+              <w:rPr>
+                <w:lang w:eastAsia="ru-RU"/>
+              </w:rPr>
+            </w:pPr>
+            <w:r>
+              <w:rPr>
+                <w:color w:val="000000"/>
+              </w:rPr>
+              <w:t>6911</w:t>
+            </w:r>
+          </w:p>
+        </w:tc>
+        <w:tc>
+          <w:tcPr>
+            <w:tcW w:w="2128" w:type="dxa"/>
+            <w:noWrap/>
+            <w:vAlign w:val="bottom"/>
+            <w:hideMark/>
+          </w:tcPr>
+          <w:p>
+            <w:pPr>
+              <w:ind w:firstLine="0"/>
+              <w:jc w:val="left"/>
+              <w:rPr>
+                <w:lang w:eastAsia="ru-RU"/>
+              </w:rPr>
+            </w:pPr>
+            <w:r>
+              <w:rPr>
+                <w:color w:val="000000"/>
+              </w:rPr>
+              <w:t>3345</w:t>
+            </w:r>
+          </w:p>
+        </w:tc>
+      </w:tr>
+    </w:tbl>
+    <w:p>
+      <w:pPr>
+        <w:spacing w:before="280" w:after="280"/>
+        <w:rPr>
+          <w:lang w:val="ru-RU" w:eastAsia="ru-RU"/>
+        </w:rPr>
+      </w:pPr>
+      <w:r>
+        <w:rPr>
+          <w:lang w:val="ru-RU" w:eastAsia="ru-RU"/>
+        </w:rPr>
+        <w:t xml:space="preserve">Как видно из данной таблицы, при шифровании документов длиной менее 1 миллиона символов, множественная перестановка выполняется быстрее в среднем на 30-50%. </w:t>
+      </w:r>
+      <w:r>
+        <w:rPr>
+          <w:lang w:val="ru-RU" w:eastAsia="ru-RU"/>
+        </w:rPr>
+        <w:t xml:space="preserve">Однако, при длине текста примерно более 5 миллионов символов, множественная перестановка начинает выполняться медленнее, и уже при 100 миллионах символов множественная перестановка медленнее маршрутной </w:t>
+      </w:r>
+      <w:r>
+        <w:rPr>
+          <w:lang w:val="ru-RU" w:eastAsia="ru-RU"/>
+        </w:rPr>
+        <w:t xml:space="preserve">более чем в 2 раза. </w:t>
+      </w:r>
+    </w:p>
+    <w:p>
+      <w:pPr>
         <w:pStyle w:val="1"/>
         <w:numPr>
           <w:ilvl w:val="0"/>
@@ -1230,13 +3237,206 @@
     </w:p>
     <w:p>
       <w:pPr>
-        <w:rPr>
-          <w:lang w:val="ru-RU" w:eastAsia="ru-RU"/>
-        </w:rPr>
-      </w:pPr>
+        <w:spacing w:after="0"/>
+        <w:rPr>
+          <w:lang w:val="ru-RU" w:eastAsia="ru-RU"/>
+        </w:rPr>
+      </w:pPr>
+      <w:r>
+        <w:rPr>
+          <w:lang w:val="ru-RU" w:eastAsia="ru-RU"/>
+        </w:rPr>
+        <w:t>Были рассмотрены два п</w:t>
+      </w:r>
+      <w:r>
+        <w:rPr>
+          <w:lang w:val="ru-RU" w:eastAsia="ru-RU"/>
+        </w:rPr>
+        <w:t>ере</w:t>
+      </w:r>
+      <w:r>
+        <w:rPr>
+          <w:lang w:val="ru-RU" w:eastAsia="ru-RU"/>
+        </w:rPr>
+        <w:t>становочных шифра –</w:t>
+      </w:r>
+      <w:r>
+        <w:rPr>
+          <w:lang w:val="ru-RU" w:eastAsia="ru-RU"/>
+        </w:rPr>
+        <w:t xml:space="preserve"> маршрутная перестановка </w:t>
+      </w:r>
+      <w:r>
+        <w:rPr>
+          <w:lang w:val="ru-RU" w:eastAsia="ru-RU"/>
+        </w:rPr>
+        <w:t>и</w:t>
+      </w:r>
+      <w:r>
+        <w:rPr>
+          <w:lang w:val="ru-RU" w:eastAsia="ru-RU"/>
+        </w:rPr>
+        <w:t xml:space="preserve"> множественная перестановка</w:t>
+      </w:r>
+      <w:r>
+        <w:rPr>
+          <w:lang w:val="ru-RU" w:eastAsia="ru-RU"/>
+        </w:rPr>
+        <w:t>. С точки зрения криптоанализа, шифр</w:t>
+      </w:r>
+      <w:r>
+        <w:rPr>
+          <w:lang w:val="ru-RU" w:eastAsia="ru-RU"/>
+        </w:rPr>
+        <w:t>ы</w:t>
+      </w:r>
+      <w:r>
+        <w:rPr>
+          <w:lang w:val="ru-RU" w:eastAsia="ru-RU"/>
+        </w:rPr>
+        <w:t xml:space="preserve"> не являются криптостойкими, так как уязвимы к частотному анализу. </w:t>
+      </w:r>
+    </w:p>
+    <w:p>
+      <w:pPr>
+        <w:spacing w:after="0"/>
+        <w:rPr>
+          <w:lang w:val="ru-RU" w:eastAsia="ru-RU"/>
+        </w:rPr>
+      </w:pPr>
+      <w:r>
+        <w:rPr>
+          <w:lang w:val="ru-RU" w:eastAsia="ru-RU"/>
+        </w:rPr>
+        <w:t xml:space="preserve">При сравнении времени выполнения операций зашифрования и расшифрования для обоих шифров выясняется, что зашифрование </w:t>
+      </w:r>
+      <w:r>
+        <w:rPr>
+          <w:lang w:val="ru-RU" w:eastAsia="ru-RU"/>
+        </w:rPr>
+        <w:t xml:space="preserve">шифром множественной подстановки </w:t>
+      </w:r>
+      <w:r>
+        <w:rPr>
+          <w:lang w:val="ru-RU" w:eastAsia="ru-RU"/>
+        </w:rPr>
+        <w:t>быстрее зашифрования</w:t>
+      </w:r>
+      <w:r>
+        <w:rPr>
+          <w:lang w:val="ru-RU" w:eastAsia="ru-RU"/>
+        </w:rPr>
+        <w:t xml:space="preserve"> маршрутной перестановкой </w:t>
+      </w:r>
+      <w:r>
+        <w:rPr>
+          <w:lang w:val="ru-RU" w:eastAsia="ru-RU"/>
+        </w:rPr>
+        <w:t xml:space="preserve">примерно </w:t>
+      </w:r>
+      <w:r>
+        <w:rPr>
+          <w:lang w:val="ru-RU" w:eastAsia="ru-RU"/>
+        </w:rPr>
+        <w:t xml:space="preserve">на 40% </w:t>
+      </w:r>
+      <w:r>
+        <w:rPr>
+          <w:lang w:val="ru-RU" w:eastAsia="ru-RU"/>
+        </w:rPr>
+        <w:t xml:space="preserve">при входных документах не длиннее 1 миллиона символов, но начинает замедляться при увеличении количества входных символов. </w:t>
+      </w:r>
+    </w:p>
+    <w:p>
+      <w:pPr>
+        <w:spacing w:after="0"/>
+        <w:rPr>
+          <w:lang w:val="ru-RU" w:eastAsia="ru-RU"/>
+        </w:rPr>
+      </w:pPr>
+      <w:r>
+        <w:rPr>
+          <w:lang w:val="ru-RU" w:eastAsia="ru-RU"/>
+        </w:rPr>
+        <w:t>При зашифровании текстов длиннее 5 миллионов символов, маршрутная перестановка становится примерно в 2 раза быстрее множественной</w:t>
+      </w:r>
+      <w:r>
+        <w:rPr>
+          <w:lang w:val="ru-RU" w:eastAsia="ru-RU"/>
+        </w:rPr>
+        <w:t>.</w:t>
+      </w:r>
+      <w:bookmarkStart w:id="0" w:name="_GoBack"/>
+      <w:bookmarkEnd w:id="0"/>
+      <w:r>
+        <w:rPr>
+          <w:lang w:val="ru-RU" w:eastAsia="ru-RU"/>
+        </w:rPr>
+        <w:t xml:space="preserve"> </w:t>
+      </w:r>
+    </w:p>
+    <w:p>
+      <w:pPr>
+        <w:spacing w:after="0"/>
+        <w:rPr>
+          <w:lang w:val="ru-RU" w:eastAsia="ru-RU"/>
+        </w:rPr>
+      </w:pPr>
+      <w:r>
+        <w:rPr>
+          <w:lang w:val="ru-RU" w:eastAsia="ru-RU"/>
+        </w:rPr>
+        <w:t xml:space="preserve">Следовательно, </w:t>
+      </w:r>
+      <w:r>
+        <w:rPr>
+          <w:lang w:val="ru-RU" w:eastAsia="ru-RU"/>
+        </w:rPr>
+        <w:t>множественную</w:t>
+      </w:r>
+      <w:r>
+        <w:rPr>
+          <w:lang w:val="ru-RU" w:eastAsia="ru-RU"/>
+        </w:rPr>
+        <w:t xml:space="preserve"> целесообразно использовать для небольших документов (менее 1 миллиона символов).</w:t>
+      </w:r>
+    </w:p>
+    <w:p>
+      <w:pPr>
+        <w:spacing w:after="0"/>
+        <w:rPr>
+          <w:lang w:val="ru-RU" w:eastAsia="ru-RU"/>
+        </w:rPr>
+      </w:pPr>
+      <w:r>
+        <w:rPr>
+          <w:lang w:val="ru-RU" w:eastAsia="ru-RU"/>
+        </w:rPr>
+        <w:t xml:space="preserve">При сравнении с подстановочными шифрами (моноалфавитным и таблицей Трисемуса) выясняется, что последние являются медленнее </w:t>
+      </w:r>
+      <w:r>
+        <w:rPr>
+          <w:lang w:val="ru-RU" w:eastAsia="ru-RU"/>
+        </w:rPr>
+        <w:t>перестановочных примерно в 2-3 раза при любом количестве входных символов.</w:t>
+      </w:r>
+    </w:p>
+    <w:p>
+      <w:pPr>
+        <w:spacing w:after="0"/>
+        <w:rPr>
+          <w:lang w:val="ru-RU" w:eastAsia="ru-RU"/>
+        </w:rPr>
+      </w:pPr>
+      <w:r>
+        <w:rPr>
+          <w:lang w:val="ru-RU" w:eastAsia="ru-RU"/>
+        </w:rPr>
+        <w:t>Следовательно, учитывая, что криптостойкость подстановочных и перестановочных шифров примерно одинаковая, ввиду большего быстродействия целесообразно использовать перестановочные шифры.</w:t>
+      </w:r>
     </w:p>
     <w:sectPr>
-      <w:footerReference w:type="default" r:id="rId13"/>
+      <w:footerReference w:type="default" r:id="rId20"/>
       <w:pgSz w:w="11906" w:h="16838"/>
       <w:pgMar w:top="1134" w:right="850" w:bottom="1134" w:left="1701" w:header="708" w:footer="708" w:gutter="0"/>
       <w:cols w:space="708"/>
@@ -1882,6 +4082,119 @@
     </w:lvl>
   </w:abstractNum>
   <w:abstractNum w:abstractNumId="6" w15:restartNumberingAfterBreak="0">
+    <w:nsid w:val="645D1E42"/>
+    <w:multiLevelType w:val="hybridMultilevel"/>
+    <w:tmpl w:val="103875EA"/>
+    <w:lvl w:ilvl="0" w:tplc="20000001">
+      <w:start w:val="1"/>
+      <w:numFmt w:val="bullet"/>
+      <w:lvlText w:val=""/>
+      <w:lvlJc w:val="left"/>
+      <w:pPr>
+        <w:ind w:left="1429" w:hanging="360"/>
+      </w:pPr>
+      <w:rPr>
+        <w:rFonts w:ascii="Symbol" w:hAnsi="Symbol" w:hint="default"/>
+      </w:rPr>
+    </w:lvl>
+    <w:lvl w:ilvl="1" w:tplc="20000003" w:tentative="1">
+      <w:start w:val="1"/>
+      <w:numFmt w:val="bullet"/>
+      <w:lvlText w:val="o"/>
+      <w:lvlJc w:val="left"/>
+      <w:pPr>
+        <w:ind w:left="2149" w:hanging="360"/>
+      </w:pPr>
+      <w:rPr>
+        <w:rFonts w:ascii="Courier New" w:hAnsi="Courier New" w:cs="Courier New" w:hint="default"/>
+      </w:rPr>
+    </w:lvl>
+    <w:lvl w:ilvl="2" w:tplc="20000005" w:tentative="1">
+      <w:start w:val="1"/>
+      <w:numFmt w:val="bullet"/>
+      <w:lvlText w:val=""/>
+      <w:lvlJc w:val="left"/>
+      <w:pPr>
+        <w:ind w:left="2869" w:hanging="360"/>
+      </w:pPr>
+      <w:rPr>
+        <w:rFonts w:ascii="Wingdings" w:hAnsi="Wingdings" w:hint="default"/>
+      </w:rPr>
+    </w:lvl>
+    <w:lvl w:ilvl="3" w:tplc="20000001" w:tentative="1">
+      <w:start w:val="1"/>
+      <w:numFmt w:val="bullet"/>
+      <w:lvlText w:val=""/>
+      <w:lvlJc w:val="left"/>
+      <w:pPr>
+        <w:ind w:left="3589" w:hanging="360"/>
+      </w:pPr>
+      <w:rPr>
+        <w:rFonts w:ascii="Symbol" w:hAnsi="Symbol" w:hint="default"/>
+      </w:rPr>
+    </w:lvl>
+    <w:lvl w:ilvl="4" w:tplc="20000003" w:tentative="1">
+      <w:start w:val="1"/>
+      <w:numFmt w:val="bullet"/>
+      <w:lvlText w:val="o"/>
+      <w:lvlJc w:val="left"/>
+      <w:pPr>
+        <w:ind w:left="4309" w:hanging="360"/>
+      </w:pPr>
+      <w:rPr>
+        <w:rFonts w:ascii="Courier New" w:hAnsi="Courier New" w:cs="Courier New" w:hint="default"/>
+      </w:rPr>
+    </w:lvl>
+    <w:lvl w:ilvl="5" w:tplc="20000005" w:tentative="1">
+      <w:start w:val="1"/>
+      <w:numFmt w:val="bullet"/>
+      <w:lvlText w:val=""/>
+      <w:lvlJc w:val="left"/>
+      <w:pPr>
+        <w:ind w:left="5029" w:hanging="360"/>
+      </w:pPr>
+      <w:rPr>
+        <w:rFonts w:ascii="Wingdings" w:hAnsi="Wingdings" w:hint="default"/>
+      </w:rPr>
+    </w:lvl>
+    <w:lvl w:ilvl="6" w:tplc="20000001" w:tentative="1">
+      <w:start w:val="1"/>
+      <w:numFmt w:val="bullet"/>
+      <w:lvlText w:val=""/>
+      <w:lvlJc w:val="left"/>
+      <w:pPr>
+        <w:ind w:left="5749" w:hanging="360"/>
+      </w:pPr>
+      <w:rPr>
+        <w:rFonts w:ascii="Symbol" w:hAnsi="Symbol" w:hint="default"/>
+      </w:rPr>
+    </w:lvl>
+    <w:lvl w:ilvl="7" w:tplc="20000003" w:tentative="1">
+      <w:start w:val="1"/>
+      <w:numFmt w:val="bullet"/>
+      <w:lvlText w:val="o"/>
+      <w:lvlJc w:val="left"/>
+      <w:pPr>
+        <w:ind w:left="6469" w:hanging="360"/>
+      </w:pPr>
+      <w:rPr>
+        <w:rFonts w:ascii="Courier New" w:hAnsi="Courier New" w:cs="Courier New" w:hint="default"/>
+      </w:rPr>
+    </w:lvl>
+    <w:lvl w:ilvl="8" w:tplc="20000005" w:tentative="1">
+      <w:start w:val="1"/>
+      <w:numFmt w:val="bullet"/>
+      <w:lvlText w:val=""/>
+      <w:lvlJc w:val="left"/>
+      <w:pPr>
+        <w:ind w:left="7189" w:hanging="360"/>
+      </w:pPr>
+      <w:rPr>
+        <w:rFonts w:ascii="Wingdings" w:hAnsi="Wingdings" w:hint="default"/>
+      </w:rPr>
+    </w:lvl>
+  </w:abstractNum>
+  <w:abstractNum w:abstractNumId="7" w15:restartNumberingAfterBreak="0">
     <w:nsid w:val="7E794E66"/>
     <w:multiLevelType w:val="hybridMultilevel"/>
     <w:tmpl w:val="589CD020"/>
@@ -1978,7 +4291,7 @@
     <w:abstractNumId w:val="3"/>
   </w:num>
   <w:num w:numId="3">
-    <w:abstractNumId w:val="6"/>
+    <w:abstractNumId w:val="7"/>
   </w:num>
   <w:num w:numId="4">
     <w:abstractNumId w:val="1"/>
@@ -1991,6 +4304,9 @@
   </w:num>
   <w:num w:numId="7">
     <w:abstractNumId w:val="2"/>
+  </w:num>
+  <w:num w:numId="8">
+    <w:abstractNumId w:val="6"/>
   </w:num>
   <w:numIdMacAtCleanup w:val="3"/>
 </w:numbering>
@@ -2398,7 +4714,7 @@
     <w:name w:val="Normal"/>
     <w:aliases w:val="БУКВЫ"/>
     <w:qFormat/>
-    <w:rsid w:val="00820D6A"/>
+    <w:rsid w:val="006F3CE5"/>
     <w:pPr>
       <w:spacing w:line="240" w:lineRule="auto"/>
     </w:pPr>
@@ -3057,7 +5373,7 @@
 </file>
 
 <file path=customXml/itemProps1.xml><?xml version="1.0" encoding="utf-8"?>
-<ds:datastoreItem xmlns:ds="http://schemas.openxmlformats.org/officeDocument/2006/customXml" ds:itemID="{464CB9C1-BE43-4DDB-B203-F9E35E5EC33F}">
+<ds:datastoreItem xmlns:ds="http://schemas.openxmlformats.org/officeDocument/2006/customXml" ds:itemID="{856CBD22-5CBA-4DD8-A877-D5F5D05687FA}">
   <ds:schemaRefs>
     <ds:schemaRef ds:uri="http://schemas.openxmlformats.org/officeDocument/2006/bibliography"/>
   </ds:schemaRefs>

</xml_diff>